<commit_message>
class diagram issues improved
</commit_message>
<xml_diff>
--- a/Class-diagram-issues.docx
+++ b/Class-diagram-issues.docx
@@ -16,14 +16,6 @@
       <w:pPr>
         <w:pStyle w:val="Geenafstand"/>
       </w:pPr>
-      <w:r>
-        <w:t>Has no references at all</w:t>
-      </w:r>
-    </w:p>
-    <w:p>
-      <w:pPr>
-        <w:pStyle w:val="Geenafstand"/>
-      </w:pPr>
       <w:proofErr w:type="spellStart"/>
       <w:r>
         <w:t>buttonDown</w:t>
@@ -43,10 +35,178 @@
       </w:r>
       <w:proofErr w:type="spellEnd"/>
       <w:r>
+        <w:t xml:space="preserve"> is declared but its value is never read</w:t>
+      </w:r>
+    </w:p>
+    <w:p>
+      <w:pPr>
+        <w:pStyle w:val="Kop2"/>
+      </w:pPr>
+      <w:proofErr w:type="spellStart"/>
+      <w:r>
+        <w:t>DialogueCharacter</w:t>
+      </w:r>
+      <w:proofErr w:type="spellEnd"/>
+    </w:p>
+    <w:p>
+      <w:pPr>
+        <w:pStyle w:val="Geenafstand"/>
+      </w:pPr>
+      <w:proofErr w:type="spellStart"/>
+      <w:r>
+        <w:t>showCharacter</w:t>
+      </w:r>
+      <w:proofErr w:type="spellEnd"/>
+      <w:r>
+        <w:t>() has no parameters or types</w:t>
+      </w:r>
+    </w:p>
+    <w:p>
+      <w:pPr>
+        <w:pStyle w:val="Geenafstand"/>
+      </w:pPr>
+      <w:proofErr w:type="spellStart"/>
+      <w:r>
+        <w:t>hideCharacter</w:t>
+      </w:r>
+      <w:proofErr w:type="spellEnd"/>
+      <w:r>
+        <w:t>() has no parameters or types</w:t>
+      </w:r>
+    </w:p>
+    <w:p>
+      <w:pPr>
+        <w:pStyle w:val="Kop2"/>
+      </w:pPr>
+      <w:proofErr w:type="spellStart"/>
+      <w:r>
+        <w:t>DeepFakeScreen</w:t>
+      </w:r>
+      <w:proofErr w:type="spellEnd"/>
+    </w:p>
+    <w:p>
+      <w:pPr>
+        <w:pStyle w:val="Geenafstand"/>
+      </w:pPr>
+      <w:proofErr w:type="spellStart"/>
+      <w:r>
+        <w:t>origninal</w:t>
+      </w:r>
+      <w:proofErr w:type="spellEnd"/>
+      <w:r>
+        <w:t xml:space="preserve"> misspelling of original</w:t>
+      </w:r>
+    </w:p>
+    <w:p>
+      <w:pPr>
+        <w:pStyle w:val="Geenafstand"/>
+      </w:pPr>
+      <w:proofErr w:type="spellStart"/>
+      <w:r>
+        <w:t>deepfakeimage</w:t>
+      </w:r>
+      <w:proofErr w:type="spellEnd"/>
+      <w:r>
+        <w:t xml:space="preserve"> missing camelCase</w:t>
+      </w:r>
+    </w:p>
+    <w:p>
+      <w:pPr>
+        <w:pStyle w:val="Geenafstand"/>
+      </w:pPr>
+      <w:r>
+        <w:t>differenceButtom1 misspelling of Button</w:t>
+      </w:r>
+    </w:p>
+    <w:p>
+      <w:pPr>
+        <w:pStyle w:val="Geenafstand"/>
+      </w:pPr>
+      <w:r>
+        <w:t>differenceButtom2 misspelling of Button</w:t>
+      </w:r>
+    </w:p>
+    <w:p>
+      <w:pPr>
+        <w:pStyle w:val="Geenafstand"/>
+      </w:pPr>
+      <w:proofErr w:type="spellStart"/>
+      <w:r>
+        <w:t>DxOriginal</w:t>
+      </w:r>
+      <w:proofErr w:type="spellEnd"/>
+      <w:r>
+        <w:t xml:space="preserve"> missing camelCase</w:t>
+      </w:r>
+    </w:p>
+    <w:p>
+      <w:pPr>
+        <w:pStyle w:val="Geenafstand"/>
+      </w:pPr>
+      <w:proofErr w:type="spellStart"/>
+      <w:r>
+        <w:t>DxDeepfake</w:t>
+      </w:r>
+      <w:proofErr w:type="spellEnd"/>
+      <w:r>
+        <w:t xml:space="preserve"> missing camelCase</w:t>
+      </w:r>
+    </w:p>
+    <w:p>
+      <w:pPr>
+        <w:pStyle w:val="Geenafstand"/>
+      </w:pPr>
+      <w:r>
+        <w:t>Dy missing camelCase</w:t>
+      </w:r>
+    </w:p>
+    <w:p>
+      <w:pPr>
+        <w:pStyle w:val="Geenafstand"/>
+      </w:pPr>
+      <w:proofErr w:type="spellStart"/>
+      <w:r>
+        <w:t>Dw</w:t>
+      </w:r>
+      <w:proofErr w:type="spellEnd"/>
+      <w:r>
+        <w:t xml:space="preserve"> missing camelCase</w:t>
+      </w:r>
+    </w:p>
+    <w:p>
+      <w:pPr>
+        <w:pStyle w:val="Geenafstand"/>
+      </w:pPr>
+      <w:r>
+        <w:t>Dh missing camelCase</w:t>
+      </w:r>
+    </w:p>
+    <w:p>
+      <w:pPr>
+        <w:pStyle w:val="Geenafstand"/>
+      </w:pPr>
+      <w:proofErr w:type="spellStart"/>
+      <w:r>
+        <w:t>checkdiffe</w:t>
+      </w:r>
+      <w:r>
+        <w:t>n</w:t>
+      </w:r>
+      <w:r>
+        <w:t>ence</w:t>
+      </w:r>
+      <w:proofErr w:type="spellEnd"/>
+      <w:r>
+        <w:t>()</w:t>
+      </w:r>
+      <w:r>
         <w:t xml:space="preserve"> </w:t>
       </w:r>
       <w:r>
-        <w:t>is declared but its value is never read</w:t>
+        <w:t>missing camelCase</w:t>
+      </w:r>
+      <w:r>
+        <w:t xml:space="preserve"> and is a misspelling of difference</w:t>
       </w:r>
     </w:p>
     <w:p>
@@ -55,387 +215,47 @@
       </w:pPr>
       <w:proofErr w:type="spellStart"/>
       <w:r>
-        <w:t>UIButton</w:t>
-      </w:r>
-      <w:proofErr w:type="spellEnd"/>
-    </w:p>
-    <w:p>
-      <w:pPr>
-        <w:pStyle w:val="Geenafstand"/>
-      </w:pPr>
-      <w:r>
-        <w:t>Has no references at all</w:t>
+        <w:t>LostScreen</w:t>
+      </w:r>
+      <w:proofErr w:type="spellEnd"/>
+    </w:p>
+    <w:p>
+      <w:pPr>
+        <w:pStyle w:val="Geenafstand"/>
+      </w:pPr>
+      <w:proofErr w:type="spellStart"/>
+      <w:r>
+        <w:t>dialogeCharacter</w:t>
+      </w:r>
+      <w:proofErr w:type="spellEnd"/>
+      <w:r>
+        <w:t xml:space="preserve"> misspelling of dialogue</w:t>
       </w:r>
     </w:p>
     <w:p>
       <w:pPr>
         <w:pStyle w:val="Kop2"/>
       </w:pPr>
-      <w:r>
-        <w:t>Game</w:t>
-      </w:r>
-    </w:p>
-    <w:p>
-      <w:pPr>
-        <w:pStyle w:val="Geenafstand"/>
-      </w:pPr>
-      <w:r>
-        <w:t xml:space="preserve">let </w:t>
-      </w:r>
-      <w:proofErr w:type="spellStart"/>
-      <w:r>
-        <w:t>init</w:t>
-      </w:r>
-      <w:proofErr w:type="spellEnd"/>
-      <w:r>
-        <w:t xml:space="preserve"> is not inside a method or class</w:t>
-      </w:r>
-    </w:p>
-    <w:p>
-      <w:pPr>
-        <w:pStyle w:val="Kop2"/>
-      </w:pPr>
-      <w:proofErr w:type="spellStart"/>
-      <w:r>
-        <w:t>DialogueCharacter</w:t>
-      </w:r>
-      <w:proofErr w:type="spellEnd"/>
-    </w:p>
-    <w:p>
-      <w:pPr>
-        <w:pStyle w:val="Geenafstand"/>
-      </w:pPr>
-      <w:r>
-        <w:t xml:space="preserve">Has no </w:t>
-      </w:r>
-      <w:proofErr w:type="spellStart"/>
-      <w:r>
-        <w:t>referenes</w:t>
-      </w:r>
-      <w:proofErr w:type="spellEnd"/>
-      <w:r>
-        <w:t xml:space="preserve"> at all</w:t>
-      </w:r>
-    </w:p>
-    <w:p>
-      <w:pPr>
-        <w:pStyle w:val="Geenafstand"/>
-      </w:pPr>
-      <w:proofErr w:type="spellStart"/>
-      <w:r>
-        <w:t>showCharacter</w:t>
-      </w:r>
-      <w:proofErr w:type="spellEnd"/>
-      <w:r>
-        <w:t>() has no parameters or types</w:t>
-      </w:r>
-    </w:p>
-    <w:p>
-      <w:pPr>
-        <w:pStyle w:val="Geenafstand"/>
-      </w:pPr>
-      <w:proofErr w:type="spellStart"/>
-      <w:r>
-        <w:t>hideCharacter</w:t>
-      </w:r>
-      <w:proofErr w:type="spellEnd"/>
-      <w:r>
-        <w:t xml:space="preserve">() </w:t>
-      </w:r>
-      <w:r>
-        <w:t>has no parameters or types</w:t>
-      </w:r>
-    </w:p>
-    <w:p>
-      <w:pPr>
-        <w:pStyle w:val="Kop2"/>
-      </w:pPr>
-      <w:proofErr w:type="spellStart"/>
-      <w:r>
-        <w:t>GameTime</w:t>
-      </w:r>
-      <w:proofErr w:type="spellEnd"/>
-    </w:p>
-    <w:p>
-      <w:pPr>
-        <w:pStyle w:val="Geenafstand"/>
-      </w:pPr>
-      <w:proofErr w:type="spellStart"/>
-      <w:r>
-        <w:t>startTimer</w:t>
-      </w:r>
-      <w:proofErr w:type="spellEnd"/>
-      <w:r>
-        <w:t xml:space="preserve">() </w:t>
-      </w:r>
-      <w:r>
-        <w:t>has no parameters or types</w:t>
-      </w:r>
-    </w:p>
-    <w:p>
-      <w:pPr>
-        <w:pStyle w:val="Geenafstand"/>
-      </w:pPr>
-      <w:proofErr w:type="spellStart"/>
-      <w:r>
-        <w:t>stopTimer</w:t>
-      </w:r>
-      <w:proofErr w:type="spellEnd"/>
-      <w:r>
-        <w:t xml:space="preserve">() </w:t>
-      </w:r>
-      <w:r>
-        <w:t>has no parameters or types</w:t>
-      </w:r>
-    </w:p>
-    <w:p>
-      <w:pPr>
-        <w:pStyle w:val="Kop2"/>
-      </w:pPr>
-      <w:proofErr w:type="spellStart"/>
-      <w:r>
-        <w:t>FakeProfileScreen</w:t>
-      </w:r>
-      <w:proofErr w:type="spellEnd"/>
-    </w:p>
-    <w:p>
-      <w:pPr>
-        <w:pStyle w:val="Geenafstand"/>
-      </w:pPr>
-      <w:proofErr w:type="spellStart"/>
-      <w:r>
-        <w:t>setNewProfile</w:t>
-      </w:r>
-      <w:proofErr w:type="spellEnd"/>
-      <w:r>
-        <w:t xml:space="preserve">() </w:t>
-      </w:r>
-      <w:r>
-        <w:t>has no parameters or types</w:t>
-      </w:r>
-    </w:p>
-    <w:p>
-      <w:pPr>
-        <w:pStyle w:val="Kop2"/>
-      </w:pPr>
-      <w:proofErr w:type="spellStart"/>
-      <w:r>
-        <w:t>DeepFakeScreen</w:t>
-      </w:r>
-      <w:proofErr w:type="spellEnd"/>
-    </w:p>
-    <w:p>
-      <w:pPr>
-        <w:pStyle w:val="Geenafstand"/>
-      </w:pPr>
-      <w:proofErr w:type="spellStart"/>
-      <w:r>
-        <w:t>origninal</w:t>
-      </w:r>
-      <w:proofErr w:type="spellEnd"/>
-      <w:r>
-        <w:t xml:space="preserve"> misspelling of original</w:t>
-      </w:r>
-    </w:p>
-    <w:p>
-      <w:pPr>
-        <w:pStyle w:val="Geenafstand"/>
-      </w:pPr>
-      <w:proofErr w:type="spellStart"/>
-      <w:r>
-        <w:t>deepfakeimage</w:t>
-      </w:r>
-      <w:proofErr w:type="spellEnd"/>
-      <w:r>
-        <w:t xml:space="preserve"> missing camelCase</w:t>
-      </w:r>
-    </w:p>
-    <w:p>
-      <w:pPr>
-        <w:pStyle w:val="Geenafstand"/>
-      </w:pPr>
-      <w:r>
-        <w:t>differenceButtom1 misspelling of Button</w:t>
-      </w:r>
-    </w:p>
-    <w:p>
-      <w:pPr>
-        <w:pStyle w:val="Geenafstand"/>
-      </w:pPr>
-      <w:r>
-        <w:t>differenceButtom</w:t>
-      </w:r>
-      <w:r>
-        <w:t>2</w:t>
-      </w:r>
-      <w:r>
-        <w:t xml:space="preserve"> misspelling of Button</w:t>
-      </w:r>
-    </w:p>
-    <w:p>
-      <w:pPr>
-        <w:pStyle w:val="Geenafstand"/>
-      </w:pPr>
-      <w:proofErr w:type="spellStart"/>
-      <w:r>
-        <w:t>DxOriginal</w:t>
-      </w:r>
-      <w:proofErr w:type="spellEnd"/>
-      <w:r>
-        <w:t xml:space="preserve"> </w:t>
-      </w:r>
-      <w:r>
-        <w:t>missing camelCase</w:t>
-      </w:r>
-    </w:p>
-    <w:p>
-      <w:pPr>
-        <w:pStyle w:val="Geenafstand"/>
-      </w:pPr>
-      <w:proofErr w:type="spellStart"/>
-      <w:r>
-        <w:t>DxDeepfake</w:t>
-      </w:r>
-      <w:proofErr w:type="spellEnd"/>
-      <w:r>
-        <w:t xml:space="preserve"> </w:t>
-      </w:r>
-      <w:r>
-        <w:t>missing camelCase</w:t>
-      </w:r>
-    </w:p>
-    <w:p>
-      <w:pPr>
-        <w:pStyle w:val="Geenafstand"/>
-      </w:pPr>
-      <w:r>
-        <w:t xml:space="preserve">Dy </w:t>
-      </w:r>
-      <w:r>
-        <w:t>missing camelCase</w:t>
-      </w:r>
-    </w:p>
-    <w:p>
-      <w:pPr>
-        <w:pStyle w:val="Geenafstand"/>
-      </w:pPr>
-      <w:proofErr w:type="spellStart"/>
-      <w:r>
-        <w:t>Dw</w:t>
-      </w:r>
-      <w:proofErr w:type="spellEnd"/>
-      <w:r>
-        <w:t xml:space="preserve"> </w:t>
-      </w:r>
-      <w:r>
-        <w:t>missing camelCase</w:t>
-      </w:r>
-    </w:p>
-    <w:p>
-      <w:pPr>
-        <w:pStyle w:val="Geenafstand"/>
-      </w:pPr>
-      <w:r>
-        <w:t xml:space="preserve">Dh </w:t>
-      </w:r>
-      <w:r>
-        <w:t>missing camelCase</w:t>
-      </w:r>
-    </w:p>
-    <w:p>
-      <w:pPr>
-        <w:pStyle w:val="Geenafstand"/>
-      </w:pPr>
-      <w:proofErr w:type="spellStart"/>
-      <w:r>
-        <w:t>setNewDeepFake</w:t>
-      </w:r>
-      <w:proofErr w:type="spellEnd"/>
-      <w:r>
-        <w:t>()</w:t>
-      </w:r>
-      <w:r>
-        <w:t xml:space="preserve"> </w:t>
-      </w:r>
-      <w:r>
-        <w:t>has no parameters or types</w:t>
-      </w:r>
-    </w:p>
-    <w:p>
-      <w:pPr>
-        <w:pStyle w:val="Geenafstand"/>
-      </w:pPr>
-      <w:proofErr w:type="spellStart"/>
-      <w:r>
-        <w:t>checkdiffe</w:t>
-      </w:r>
-      <w:r>
-        <w:t>n</w:t>
-      </w:r>
-      <w:r>
-        <w:t>ence</w:t>
-      </w:r>
-      <w:proofErr w:type="spellEnd"/>
-      <w:r>
-        <w:t xml:space="preserve">() </w:t>
-      </w:r>
-      <w:r>
-        <w:t>has no parameters or types</w:t>
-      </w:r>
-      <w:r>
-        <w:t xml:space="preserve"> and is missing camelCase</w:t>
-      </w:r>
-      <w:r>
-        <w:t xml:space="preserve"> and is a misspelling of difference</w:t>
-      </w:r>
-    </w:p>
-    <w:p>
-      <w:pPr>
-        <w:pStyle w:val="Kop2"/>
-      </w:pPr>
-      <w:proofErr w:type="spellStart"/>
-      <w:r>
-        <w:t>LostScreen</w:t>
-      </w:r>
-      <w:proofErr w:type="spellEnd"/>
-    </w:p>
-    <w:p>
-      <w:pPr>
-        <w:pStyle w:val="Geenafstand"/>
-      </w:pPr>
-      <w:proofErr w:type="spellStart"/>
-      <w:r>
-        <w:t>dialogeCharacter</w:t>
-      </w:r>
-      <w:proofErr w:type="spellEnd"/>
-      <w:r>
-        <w:t xml:space="preserve"> misspelling of dialogue</w:t>
-      </w:r>
-    </w:p>
-    <w:p>
-      <w:pPr>
-        <w:pStyle w:val="Kop2"/>
-      </w:pPr>
       <w:proofErr w:type="spellStart"/>
       <w:r>
         <w:t>IntroScreen</w:t>
-      </w:r>
-      <w:proofErr w:type="spellEnd"/>
-    </w:p>
-    <w:p>
-      <w:pPr>
-        <w:pStyle w:val="Geenafstand"/>
-      </w:pPr>
-      <w:proofErr w:type="spellStart"/>
-      <w:r>
-        <w:t>currentProfile</w:t>
-      </w:r>
-      <w:proofErr w:type="spellEnd"/>
-      <w:r>
-        <w:t xml:space="preserve"> is Any type and should be specified</w:t>
       </w:r>
       <w:bookmarkStart w:id="0" w:name="_GoBack"/>
       <w:bookmarkEnd w:id="0"/>
+      <w:proofErr w:type="spellEnd"/>
+    </w:p>
+    <w:p>
+      <w:pPr>
+        <w:pStyle w:val="Geenafstand"/>
+      </w:pPr>
+      <w:proofErr w:type="spellStart"/>
+      <w:r>
+        <w:t>currentProfile</w:t>
+      </w:r>
+      <w:proofErr w:type="spellEnd"/>
+      <w:r>
+        <w:t xml:space="preserve"> is Any type and should be specified</w:t>
+      </w:r>
     </w:p>
     <w:p>
       <w:pPr>
@@ -453,22 +273,6 @@
       </w:pPr>
       <w:r>
         <w:t>Chats missing camelCase</w:t>
-      </w:r>
-    </w:p>
-    <w:p>
-      <w:pPr>
-        <w:pStyle w:val="Geenafstand"/>
-      </w:pPr>
-      <w:proofErr w:type="spellStart"/>
-      <w:r>
-        <w:t>createChatButtons</w:t>
-      </w:r>
-      <w:proofErr w:type="spellEnd"/>
-      <w:r>
-        <w:t xml:space="preserve">() </w:t>
-      </w:r>
-      <w:r>
-        <w:t>has no parameters or types</w:t>
       </w:r>
     </w:p>
     <w:sectPr>
@@ -620,7 +424,7 @@
       </w:pPr>
     </w:pPrDefault>
   </w:docDefaults>
-  <w:latentStyles w:defLockedState="0" w:defUIPriority="99" w:defSemiHidden="0" w:defUnhideWhenUsed="0" w:defQFormat="0" w:count="375">
+  <w:latentStyles w:defLockedState="0" w:defUIPriority="99" w:defSemiHidden="0" w:defUnhideWhenUsed="0" w:defQFormat="0" w:count="376">
     <w:lsdException w:name="Normal" w:uiPriority="0" w:qFormat="1"/>
     <w:lsdException w:name="heading 1" w:uiPriority="9" w:qFormat="1"/>
     <w:lsdException w:name="heading 2" w:semiHidden="1" w:uiPriority="9" w:unhideWhenUsed="1" w:qFormat="1"/>
@@ -726,7 +530,6 @@
     <w:lsdException w:name="HTML Sample" w:semiHidden="1" w:unhideWhenUsed="1"/>
     <w:lsdException w:name="HTML Typewriter" w:semiHidden="1" w:unhideWhenUsed="1"/>
     <w:lsdException w:name="HTML Variable" w:semiHidden="1" w:unhideWhenUsed="1"/>
-    <w:lsdException w:name="Normal Table" w:semiHidden="1" w:unhideWhenUsed="1"/>
     <w:lsdException w:name="annotation subject" w:semiHidden="1" w:unhideWhenUsed="1"/>
     <w:lsdException w:name="No List" w:semiHidden="1" w:unhideWhenUsed="1"/>
     <w:lsdException w:name="Outline List 1" w:semiHidden="1" w:unhideWhenUsed="1"/>
@@ -773,10 +576,8 @@
     <w:lsdException w:name="Table Subtle 2" w:semiHidden="1" w:unhideWhenUsed="1"/>
     <w:lsdException w:name="Table Web 1" w:semiHidden="1" w:unhideWhenUsed="1"/>
     <w:lsdException w:name="Table Web 2" w:semiHidden="1" w:unhideWhenUsed="1"/>
-    <w:lsdException w:name="Table Web 3" w:semiHidden="1" w:unhideWhenUsed="1"/>
     <w:lsdException w:name="Balloon Text" w:semiHidden="1" w:unhideWhenUsed="1"/>
     <w:lsdException w:name="Table Grid" w:uiPriority="39"/>
-    <w:lsdException w:name="Table Theme" w:semiHidden="1" w:unhideWhenUsed="1"/>
     <w:lsdException w:name="Placeholder Text" w:semiHidden="1"/>
     <w:lsdException w:name="No Spacing" w:uiPriority="1" w:qFormat="1"/>
     <w:lsdException w:name="Light Shading" w:uiPriority="60"/>
@@ -996,6 +797,7 @@
     <w:lsdException w:name="Smart Hyperlink" w:semiHidden="1" w:unhideWhenUsed="1"/>
     <w:lsdException w:name="Hashtag" w:semiHidden="1" w:unhideWhenUsed="1"/>
     <w:lsdException w:name="Unresolved Mention" w:semiHidden="1" w:unhideWhenUsed="1"/>
+    <w:lsdException w:name="Smart Link" w:semiHidden="1" w:unhideWhenUsed="1"/>
   </w:latentStyles>
   <w:style w:type="paragraph" w:default="1" w:styleId="Standaard">
     <w:name w:val="Normal"/>

</xml_diff>

<commit_message>
fixed class diagram issues
</commit_message>
<xml_diff>
--- a/Class-diagram-issues.docx
+++ b/Class-diagram-issues.docx
@@ -8,240 +8,8 @@
       </w:pPr>
       <w:proofErr w:type="spellStart"/>
       <w:r>
-        <w:t>UserInput</w:t>
-      </w:r>
-      <w:proofErr w:type="spellEnd"/>
-    </w:p>
-    <w:p>
-      <w:pPr>
-        <w:pStyle w:val="Geenafstand"/>
-      </w:pPr>
-      <w:proofErr w:type="spellStart"/>
-      <w:r>
-        <w:t>buttonDown</w:t>
-      </w:r>
-      <w:proofErr w:type="spellEnd"/>
-      <w:r>
-        <w:t xml:space="preserve"> is declared but its value is never read</w:t>
-      </w:r>
-    </w:p>
-    <w:p>
-      <w:pPr>
-        <w:pStyle w:val="Geenafstand"/>
-      </w:pPr>
-      <w:proofErr w:type="spellStart"/>
-      <w:r>
-        <w:t>keyCodeStates</w:t>
-      </w:r>
-      <w:proofErr w:type="spellEnd"/>
-      <w:r>
-        <w:t xml:space="preserve"> is declared but its value is never read</w:t>
-      </w:r>
-    </w:p>
-    <w:p>
-      <w:pPr>
-        <w:pStyle w:val="Kop2"/>
-      </w:pPr>
-      <w:proofErr w:type="spellStart"/>
-      <w:r>
-        <w:t>DialogueCharacter</w:t>
-      </w:r>
-      <w:proofErr w:type="spellEnd"/>
-    </w:p>
-    <w:p>
-      <w:pPr>
-        <w:pStyle w:val="Geenafstand"/>
-      </w:pPr>
-      <w:proofErr w:type="spellStart"/>
-      <w:r>
-        <w:t>showCharacter</w:t>
-      </w:r>
-      <w:proofErr w:type="spellEnd"/>
-      <w:r>
-        <w:t>() has no parameters or types</w:t>
-      </w:r>
-    </w:p>
-    <w:p>
-      <w:pPr>
-        <w:pStyle w:val="Geenafstand"/>
-      </w:pPr>
-      <w:proofErr w:type="spellStart"/>
-      <w:r>
-        <w:t>hideCharacter</w:t>
-      </w:r>
-      <w:proofErr w:type="spellEnd"/>
-      <w:r>
-        <w:t>() has no parameters or types</w:t>
-      </w:r>
-    </w:p>
-    <w:p>
-      <w:pPr>
-        <w:pStyle w:val="Kop2"/>
-      </w:pPr>
-      <w:proofErr w:type="spellStart"/>
-      <w:r>
-        <w:t>DeepFakeScreen</w:t>
-      </w:r>
-      <w:proofErr w:type="spellEnd"/>
-    </w:p>
-    <w:p>
-      <w:pPr>
-        <w:pStyle w:val="Geenafstand"/>
-      </w:pPr>
-      <w:proofErr w:type="spellStart"/>
-      <w:r>
-        <w:t>origninal</w:t>
-      </w:r>
-      <w:proofErr w:type="spellEnd"/>
-      <w:r>
-        <w:t xml:space="preserve"> misspelling of original</w:t>
-      </w:r>
-    </w:p>
-    <w:p>
-      <w:pPr>
-        <w:pStyle w:val="Geenafstand"/>
-      </w:pPr>
-      <w:proofErr w:type="spellStart"/>
-      <w:r>
-        <w:t>deepfakeimage</w:t>
-      </w:r>
-      <w:proofErr w:type="spellEnd"/>
-      <w:r>
-        <w:t xml:space="preserve"> missing camelCase</w:t>
-      </w:r>
-    </w:p>
-    <w:p>
-      <w:pPr>
-        <w:pStyle w:val="Geenafstand"/>
-      </w:pPr>
-      <w:r>
-        <w:t>differenceButtom1 misspelling of Button</w:t>
-      </w:r>
-    </w:p>
-    <w:p>
-      <w:pPr>
-        <w:pStyle w:val="Geenafstand"/>
-      </w:pPr>
-      <w:r>
-        <w:t>differenceButtom2 misspelling of Button</w:t>
-      </w:r>
-    </w:p>
-    <w:p>
-      <w:pPr>
-        <w:pStyle w:val="Geenafstand"/>
-      </w:pPr>
-      <w:proofErr w:type="spellStart"/>
-      <w:r>
-        <w:t>DxOriginal</w:t>
-      </w:r>
-      <w:proofErr w:type="spellEnd"/>
-      <w:r>
-        <w:t xml:space="preserve"> missing camelCase</w:t>
-      </w:r>
-    </w:p>
-    <w:p>
-      <w:pPr>
-        <w:pStyle w:val="Geenafstand"/>
-      </w:pPr>
-      <w:proofErr w:type="spellStart"/>
-      <w:r>
-        <w:t>DxDeepfake</w:t>
-      </w:r>
-      <w:proofErr w:type="spellEnd"/>
-      <w:r>
-        <w:t xml:space="preserve"> missing camelCase</w:t>
-      </w:r>
-    </w:p>
-    <w:p>
-      <w:pPr>
-        <w:pStyle w:val="Geenafstand"/>
-      </w:pPr>
-      <w:r>
-        <w:t>Dy missing camelCase</w:t>
-      </w:r>
-    </w:p>
-    <w:p>
-      <w:pPr>
-        <w:pStyle w:val="Geenafstand"/>
-      </w:pPr>
-      <w:proofErr w:type="spellStart"/>
-      <w:r>
-        <w:t>Dw</w:t>
-      </w:r>
-      <w:proofErr w:type="spellEnd"/>
-      <w:r>
-        <w:t xml:space="preserve"> missing camelCase</w:t>
-      </w:r>
-    </w:p>
-    <w:p>
-      <w:pPr>
-        <w:pStyle w:val="Geenafstand"/>
-      </w:pPr>
-      <w:r>
-        <w:t>Dh missing camelCase</w:t>
-      </w:r>
-    </w:p>
-    <w:p>
-      <w:pPr>
-        <w:pStyle w:val="Geenafstand"/>
-      </w:pPr>
-      <w:proofErr w:type="spellStart"/>
-      <w:r>
-        <w:t>checkdiffe</w:t>
-      </w:r>
-      <w:r>
-        <w:t>n</w:t>
-      </w:r>
-      <w:r>
-        <w:t>ence</w:t>
-      </w:r>
-      <w:proofErr w:type="spellEnd"/>
-      <w:r>
-        <w:t>()</w:t>
-      </w:r>
-      <w:r>
-        <w:t xml:space="preserve"> </w:t>
-      </w:r>
-      <w:r>
-        <w:t>missing camelCase</w:t>
-      </w:r>
-      <w:r>
-        <w:t xml:space="preserve"> and is a misspelling of difference</w:t>
-      </w:r>
-    </w:p>
-    <w:p>
-      <w:pPr>
-        <w:pStyle w:val="Kop2"/>
-      </w:pPr>
-      <w:proofErr w:type="spellStart"/>
-      <w:r>
-        <w:t>LostScreen</w:t>
-      </w:r>
-      <w:proofErr w:type="spellEnd"/>
-    </w:p>
-    <w:p>
-      <w:pPr>
-        <w:pStyle w:val="Geenafstand"/>
-      </w:pPr>
-      <w:proofErr w:type="spellStart"/>
-      <w:r>
-        <w:t>dialogeCharacter</w:t>
-      </w:r>
-      <w:proofErr w:type="spellEnd"/>
-      <w:r>
-        <w:t xml:space="preserve"> misspelling of dialogue</w:t>
-      </w:r>
-    </w:p>
-    <w:p>
-      <w:pPr>
-        <w:pStyle w:val="Kop2"/>
-      </w:pPr>
-      <w:proofErr w:type="spellStart"/>
-      <w:r>
         <w:t>IntroScreen</w:t>
       </w:r>
-      <w:bookmarkStart w:id="0" w:name="_GoBack"/>
-      <w:bookmarkEnd w:id="0"/>
       <w:proofErr w:type="spellEnd"/>
     </w:p>
     <w:p>
@@ -256,24 +24,8 @@
       <w:r>
         <w:t xml:space="preserve"> is Any type and should be specified</w:t>
       </w:r>
-    </w:p>
-    <w:p>
-      <w:pPr>
-        <w:pStyle w:val="Kop2"/>
-      </w:pPr>
-      <w:proofErr w:type="spellStart"/>
-      <w:r>
-        <w:t>ChatScreen</w:t>
-      </w:r>
-      <w:proofErr w:type="spellEnd"/>
-    </w:p>
-    <w:p>
-      <w:pPr>
-        <w:pStyle w:val="Geenafstand"/>
-      </w:pPr>
-      <w:r>
-        <w:t>Chats missing camelCase</w:t>
-      </w:r>
+      <w:bookmarkStart w:id="0" w:name="_GoBack"/>
+      <w:bookmarkEnd w:id="0"/>
     </w:p>
     <w:sectPr>
       <w:pgSz w:w="11906" w:h="16838"/>
@@ -424,7 +176,7 @@
       </w:pPr>
     </w:pPrDefault>
   </w:docDefaults>
-  <w:latentStyles w:defLockedState="0" w:defUIPriority="99" w:defSemiHidden="0" w:defUnhideWhenUsed="0" w:defQFormat="0" w:count="376">
+  <w:latentStyles w:defLockedState="0" w:defUIPriority="99" w:defSemiHidden="0" w:defUnhideWhenUsed="0" w:defQFormat="0" w:count="375">
     <w:lsdException w:name="Normal" w:uiPriority="0" w:qFormat="1"/>
     <w:lsdException w:name="heading 1" w:uiPriority="9" w:qFormat="1"/>
     <w:lsdException w:name="heading 2" w:semiHidden="1" w:uiPriority="9" w:unhideWhenUsed="1" w:qFormat="1"/>
@@ -530,6 +282,7 @@
     <w:lsdException w:name="HTML Sample" w:semiHidden="1" w:unhideWhenUsed="1"/>
     <w:lsdException w:name="HTML Typewriter" w:semiHidden="1" w:unhideWhenUsed="1"/>
     <w:lsdException w:name="HTML Variable" w:semiHidden="1" w:unhideWhenUsed="1"/>
+    <w:lsdException w:name="Normal Table" w:semiHidden="1" w:unhideWhenUsed="1"/>
     <w:lsdException w:name="annotation subject" w:semiHidden="1" w:unhideWhenUsed="1"/>
     <w:lsdException w:name="No List" w:semiHidden="1" w:unhideWhenUsed="1"/>
     <w:lsdException w:name="Outline List 1" w:semiHidden="1" w:unhideWhenUsed="1"/>
@@ -576,8 +329,10 @@
     <w:lsdException w:name="Table Subtle 2" w:semiHidden="1" w:unhideWhenUsed="1"/>
     <w:lsdException w:name="Table Web 1" w:semiHidden="1" w:unhideWhenUsed="1"/>
     <w:lsdException w:name="Table Web 2" w:semiHidden="1" w:unhideWhenUsed="1"/>
+    <w:lsdException w:name="Table Web 3" w:semiHidden="1" w:unhideWhenUsed="1"/>
     <w:lsdException w:name="Balloon Text" w:semiHidden="1" w:unhideWhenUsed="1"/>
     <w:lsdException w:name="Table Grid" w:uiPriority="39"/>
+    <w:lsdException w:name="Table Theme" w:semiHidden="1" w:unhideWhenUsed="1"/>
     <w:lsdException w:name="Placeholder Text" w:semiHidden="1"/>
     <w:lsdException w:name="No Spacing" w:uiPriority="1" w:qFormat="1"/>
     <w:lsdException w:name="Light Shading" w:uiPriority="60"/>
@@ -797,7 +552,6 @@
     <w:lsdException w:name="Smart Hyperlink" w:semiHidden="1" w:unhideWhenUsed="1"/>
     <w:lsdException w:name="Hashtag" w:semiHidden="1" w:unhideWhenUsed="1"/>
     <w:lsdException w:name="Unresolved Mention" w:semiHidden="1" w:unhideWhenUsed="1"/>
-    <w:lsdException w:name="Smart Link" w:semiHidden="1" w:unhideWhenUsed="1"/>
   </w:latentStyles>
   <w:style w:type="paragraph" w:default="1" w:styleId="Standaard">
     <w:name w:val="Normal"/>

</xml_diff>